<commit_message>
Monthly and weekly updates for May
</commit_message>
<xml_diff>
--- a/documentation.docx
+++ b/documentation.docx
@@ -4,13 +4,8 @@
   <w:body>
     <w:p>
       <w:r>
-        <w:t xml:space="preserve">Main folder: </w:t>
-      </w:r>
-      <w:proofErr w:type="spellStart"/>
-      <w:r>
-        <w:t>sbseconomydb</w:t>
-      </w:r>
-      <w:proofErr w:type="spellEnd"/>
+        <w:t>Main folder: sbseconomydb</w:t>
+      </w:r>
     </w:p>
     <w:p>
       <w:pPr>
@@ -56,18 +51,10 @@
         </w:numPr>
       </w:pPr>
       <w:r>
-        <w:t xml:space="preserve">data manipulation </w:t>
-      </w:r>
-      <w:proofErr w:type="gramStart"/>
-      <w:r>
-        <w:t>code</w:t>
-      </w:r>
-      <w:r>
-        <w:t>:</w:t>
-      </w:r>
-      <w:proofErr w:type="gramEnd"/>
-      <w:r>
-        <w:t xml:space="preserve"> </w:t>
+        <w:t>data manipulation code</w:t>
+      </w:r>
+      <w:r>
+        <w:t xml:space="preserve">: </w:t>
       </w:r>
       <w:r>
         <w:t xml:space="preserve">contains R scripts used to convert raw data into </w:t>
@@ -113,21 +100,8 @@
       <w:r>
         <w:t xml:space="preserve">MSA </w:t>
       </w:r>
-      <w:proofErr w:type="spellStart"/>
-      <w:r>
-        <w:t>csvs</w:t>
-      </w:r>
-      <w:proofErr w:type="spellEnd"/>
-      <w:r>
-        <w:t xml:space="preserve"> from </w:t>
-      </w:r>
-      <w:proofErr w:type="spellStart"/>
-      <w:r>
-        <w:t>indianacareer</w:t>
-      </w:r>
-      <w:proofErr w:type="spellEnd"/>
-      <w:r>
-        <w:t xml:space="preserve"> connect</w:t>
+      <w:r>
+        <w:t>csvs from indianacareer connect</w:t>
       </w:r>
     </w:p>
     <w:p>
@@ -226,15 +200,7 @@
         </w:numPr>
       </w:pPr>
       <w:r>
-        <w:t xml:space="preserve">Moves the manually downloaded </w:t>
-      </w:r>
-      <w:proofErr w:type="spellStart"/>
-      <w:r>
-        <w:t>csvs</w:t>
-      </w:r>
-      <w:proofErr w:type="spellEnd"/>
-      <w:r>
-        <w:t xml:space="preserve"> to “raw data” folder</w:t>
+        <w:t>Moves the manually downloaded csvs to “raw data” folder</w:t>
       </w:r>
       <w:r>
         <w:t xml:space="preserve">. Make sure that the appropriate MSA is </w:t>
@@ -322,19 +288,9 @@
       <w:r>
         <w:t xml:space="preserve">MSA </w:t>
       </w:r>
-      <w:proofErr w:type="spellStart"/>
-      <w:r>
-        <w:t>csvs</w:t>
-      </w:r>
-      <w:proofErr w:type="spellEnd"/>
-      <w:r>
-        <w:t xml:space="preserve"> from </w:t>
-      </w:r>
-      <w:proofErr w:type="spellStart"/>
-      <w:r>
-        <w:t>indianacareerconnect</w:t>
-      </w:r>
-      <w:proofErr w:type="spellEnd"/>
+      <w:r>
+        <w:t>csvs from indianacareerconnect</w:t>
+      </w:r>
     </w:p>
     <w:p>
       <w:pPr>
@@ -493,6 +449,24 @@
       <w:pPr>
         <w:pStyle w:val="ListParagraph"/>
         <w:numPr>
+          <w:ilvl w:val="2"/>
+          <w:numId w:val="2"/>
+        </w:numPr>
+      </w:pPr>
+      <w:r>
+        <w:t>Rename files to match (differing</w:t>
+      </w:r>
+      <w:r>
+        <w:t>) naming</w:t>
+      </w:r>
+      <w:r>
+        <w:t xml:space="preserve"> structure of relevant subfolder</w:t>
+      </w:r>
+    </w:p>
+    <w:p>
+      <w:pPr>
+        <w:pStyle w:val="ListParagraph"/>
+        <w:numPr>
           <w:ilvl w:val="0"/>
           <w:numId w:val="2"/>
         </w:numPr>
@@ -525,6 +499,7 @@
         </w:numPr>
       </w:pPr>
       <w:r>
+        <w:lastRenderedPageBreak/>
         <w:t xml:space="preserve">Make sure to select </w:t>
       </w:r>
       <w:r>
@@ -540,7 +515,6 @@
         </w:numPr>
       </w:pPr>
       <w:r>
-        <w:lastRenderedPageBreak/>
         <w:t>Move the downloaded file to</w:t>
       </w:r>
       <w:r>
@@ -549,11 +523,9 @@
       <w:r>
         <w:t xml:space="preserve"> and rename </w:t>
       </w:r>
-      <w:proofErr w:type="spellStart"/>
-      <w:r>
-        <w:t>appriopriately</w:t>
-      </w:r>
-      <w:proofErr w:type="spellEnd"/>
+      <w:r>
+        <w:t>appropriately</w:t>
+      </w:r>
     </w:p>
     <w:p>
       <w:pPr>
@@ -579,10 +551,7 @@
         </w:numPr>
       </w:pPr>
       <w:r>
-        <w:t>Go to this link</w:t>
-      </w:r>
-      <w:r>
-        <w:t>: http://www.stats.indiana.edu/fssa_m/index.html</w:t>
+        <w:t>Go to this link: http://www.stats.indiana.edu/fssa_m/index.html</w:t>
       </w:r>
     </w:p>
     <w:p>
@@ -656,11 +625,9 @@
           <w:numId w:val="2"/>
         </w:numPr>
       </w:pPr>
-      <w:proofErr w:type="spellStart"/>
-      <w:r>
-        <w:t>Indicaor</w:t>
-      </w:r>
-      <w:proofErr w:type="spellEnd"/>
+      <w:r>
+        <w:t>Indicator</w:t>
+      </w:r>
       <w:r>
         <w:t>: All items</w:t>
       </w:r>
@@ -698,15 +665,7 @@
         </w:numPr>
       </w:pPr>
       <w:r>
-        <w:t>rename the downloaded file to "</w:t>
-      </w:r>
-      <w:proofErr w:type="spellStart"/>
-      <w:r>
-        <w:t>in_metros_YYYY</w:t>
-      </w:r>
-      <w:proofErr w:type="spellEnd"/>
-      <w:r>
-        <w:t>" where YYYY is the *Most recent* year as was selected above.</w:t>
+        <w:t>rename the downloaded file to "in_metros_YYYY" where YYYY is the *Most recent* year as was selected above.</w:t>
       </w:r>
     </w:p>
     <w:p>
@@ -718,23 +677,7 @@
         </w:numPr>
       </w:pPr>
       <w:r>
-        <w:t xml:space="preserve">Move the downloaded file to </w:t>
-      </w:r>
-      <w:proofErr w:type="spellStart"/>
-      <w:r>
-        <w:t>sbeconomy</w:t>
-      </w:r>
-      <w:proofErr w:type="spellEnd"/>
-      <w:r>
-        <w:t xml:space="preserve"> -&gt; raw data -&gt; poverty -&gt; snap and </w:t>
-      </w:r>
-      <w:proofErr w:type="spellStart"/>
-      <w:r>
-        <w:t>tanf</w:t>
-      </w:r>
-      <w:proofErr w:type="spellEnd"/>
-      <w:r>
-        <w:t xml:space="preserve"> folder.</w:t>
+        <w:t>Move the downloaded file to sbeconomy -&gt; raw data -&gt; poverty -&gt; snap and tanf folder.</w:t>
       </w:r>
     </w:p>
     <w:p>
@@ -746,20 +689,7 @@
         </w:numPr>
       </w:pPr>
       <w:r>
-        <w:t>Run the script “</w:t>
-      </w:r>
-      <w:proofErr w:type="spellStart"/>
-      <w:r>
-        <w:t>data_manipulation_</w:t>
-      </w:r>
-      <w:proofErr w:type="gramStart"/>
-      <w:r>
-        <w:t>monthly.R</w:t>
-      </w:r>
-      <w:proofErr w:type="spellEnd"/>
-      <w:proofErr w:type="gramEnd"/>
-      <w:r>
-        <w:t>”</w:t>
+        <w:t>Run the script “data_manipulation_monthly.R”</w:t>
       </w:r>
     </w:p>
     <w:p>
@@ -1540,6 +1470,74 @@
       <w:szCs w:val="26"/>
     </w:rPr>
   </w:style>
+  <w:style w:type="character" w:styleId="CommentReference">
+    <w:name w:val="annotation reference"/>
+    <w:basedOn w:val="DefaultParagraphFont"/>
+    <w:uiPriority w:val="99"/>
+    <w:semiHidden/>
+    <w:unhideWhenUsed/>
+    <w:rsid w:val="00DE6DEA"/>
+    <w:rPr>
+      <w:sz w:val="16"/>
+      <w:szCs w:val="16"/>
+    </w:rPr>
+  </w:style>
+  <w:style w:type="paragraph" w:styleId="CommentText">
+    <w:name w:val="annotation text"/>
+    <w:basedOn w:val="Normal"/>
+    <w:link w:val="CommentTextChar"/>
+    <w:uiPriority w:val="99"/>
+    <w:semiHidden/>
+    <w:unhideWhenUsed/>
+    <w:rsid w:val="00DE6DEA"/>
+    <w:pPr>
+      <w:spacing w:line="240" w:lineRule="auto"/>
+    </w:pPr>
+    <w:rPr>
+      <w:sz w:val="20"/>
+      <w:szCs w:val="20"/>
+    </w:rPr>
+  </w:style>
+  <w:style w:type="character" w:customStyle="1" w:styleId="CommentTextChar">
+    <w:name w:val="Comment Text Char"/>
+    <w:basedOn w:val="DefaultParagraphFont"/>
+    <w:link w:val="CommentText"/>
+    <w:uiPriority w:val="99"/>
+    <w:semiHidden/>
+    <w:rsid w:val="00DE6DEA"/>
+    <w:rPr>
+      <w:sz w:val="20"/>
+      <w:szCs w:val="20"/>
+    </w:rPr>
+  </w:style>
+  <w:style w:type="paragraph" w:styleId="CommentSubject">
+    <w:name w:val="annotation subject"/>
+    <w:basedOn w:val="CommentText"/>
+    <w:next w:val="CommentText"/>
+    <w:link w:val="CommentSubjectChar"/>
+    <w:uiPriority w:val="99"/>
+    <w:semiHidden/>
+    <w:unhideWhenUsed/>
+    <w:rsid w:val="00DE6DEA"/>
+    <w:rPr>
+      <w:b/>
+      <w:bCs/>
+    </w:rPr>
+  </w:style>
+  <w:style w:type="character" w:customStyle="1" w:styleId="CommentSubjectChar">
+    <w:name w:val="Comment Subject Char"/>
+    <w:basedOn w:val="CommentTextChar"/>
+    <w:link w:val="CommentSubject"/>
+    <w:uiPriority w:val="99"/>
+    <w:semiHidden/>
+    <w:rsid w:val="00DE6DEA"/>
+    <w:rPr>
+      <w:b/>
+      <w:bCs/>
+      <w:sz w:val="20"/>
+      <w:szCs w:val="20"/>
+    </w:rPr>
+  </w:style>
 </w:styles>
 </file>
 

</xml_diff>